<commit_message>
Fixed #228 Exception when inserting word toc.
This fix only prevent the exception from happening.
The table of content is inserted in the generated document
by a side effect.

Bug #228
</commit_message>
<xml_diff>
--- a/tests/org.obeonetwork.m2doc.tests/resources/userDoc/userContentWithTable/userContentWithTable-expected-generation.docx
+++ b/tests/org.obeonetwork.m2doc.tests/resources/userDoc/userContentWithTable/userContentWithTable-expected-generation.docx
@@ -36,6 +36,8 @@
       </w:r>
     </w:p>
     <w:p>
+      <w:bookmarkStart w:id="0" w:name="_GoBack"/>
+      <w:bookmarkEnd w:id="0"/>
       <w:fldSimple w:instr="m:usercontent zone1"/>
     </w:p>
     <w:tbl>
@@ -54,6 +56,13 @@
         <w:tc>
           <w:tcPr>
             <w:tcW w:type="dxa" w:w="2303"/>
+            <w:tcBorders>
+              <w:top w:color="auto" w:space="0" w:sz="4" w:val="single"/>
+              <w:left w:color="auto" w:space="0" w:sz="4" w:val="single"/>
+              <w:bottom w:color="auto" w:space="0" w:sz="4" w:val="single"/>
+              <w:right w:color="auto" w:space="0" w:sz="4" w:val="single"/>
+            </w:tcBorders>
+            <w:hideMark/>
           </w:tcPr>
           <w:p>
             <w:r>
@@ -64,6 +73,13 @@
         <w:tc>
           <w:tcPr>
             <w:tcW w:type="dxa" w:w="2303"/>
+            <w:tcBorders>
+              <w:top w:color="auto" w:space="0" w:sz="4" w:val="single"/>
+              <w:left w:color="auto" w:space="0" w:sz="4" w:val="single"/>
+              <w:bottom w:color="auto" w:space="0" w:sz="4" w:val="single"/>
+              <w:right w:color="auto" w:space="0" w:sz="4" w:val="single"/>
+            </w:tcBorders>
+            <w:hideMark/>
           </w:tcPr>
           <w:p>
             <w:r>
@@ -74,6 +90,13 @@
         <w:tc>
           <w:tcPr>
             <w:tcW w:type="dxa" w:w="2303"/>
+            <w:tcBorders>
+              <w:top w:color="auto" w:space="0" w:sz="4" w:val="single"/>
+              <w:left w:color="auto" w:space="0" w:sz="4" w:val="single"/>
+              <w:bottom w:color="auto" w:space="0" w:sz="4" w:val="single"/>
+              <w:right w:color="auto" w:space="0" w:sz="4" w:val="single"/>
+            </w:tcBorders>
+            <w:hideMark/>
           </w:tcPr>
           <w:p>
             <w:r>
@@ -84,6 +107,13 @@
         <w:tc>
           <w:tcPr>
             <w:tcW w:type="dxa" w:w="2303"/>
+            <w:tcBorders>
+              <w:top w:color="auto" w:space="0" w:sz="4" w:val="single"/>
+              <w:left w:color="auto" w:space="0" w:sz="4" w:val="single"/>
+              <w:bottom w:color="auto" w:space="0" w:sz="4" w:val="single"/>
+              <w:right w:color="auto" w:space="0" w:sz="4" w:val="single"/>
+            </w:tcBorders>
+            <w:hideMark/>
           </w:tcPr>
           <w:p>
             <w:r>
@@ -96,6 +126,13 @@
         <w:tc>
           <w:tcPr>
             <w:tcW w:type="dxa" w:w="2303"/>
+            <w:tcBorders>
+              <w:top w:color="auto" w:space="0" w:sz="4" w:val="single"/>
+              <w:left w:color="auto" w:space="0" w:sz="4" w:val="single"/>
+              <w:bottom w:color="auto" w:space="0" w:sz="4" w:val="single"/>
+              <w:right w:color="auto" w:space="0" w:sz="4" w:val="single"/>
+            </w:tcBorders>
+            <w:hideMark/>
           </w:tcPr>
           <w:p>
             <w:r>
@@ -106,6 +143,13 @@
         <w:tc>
           <w:tcPr>
             <w:tcW w:type="dxa" w:w="2303"/>
+            <w:tcBorders>
+              <w:top w:color="auto" w:space="0" w:sz="4" w:val="single"/>
+              <w:left w:color="auto" w:space="0" w:sz="4" w:val="single"/>
+              <w:bottom w:color="auto" w:space="0" w:sz="4" w:val="single"/>
+              <w:right w:color="auto" w:space="0" w:sz="4" w:val="single"/>
+            </w:tcBorders>
+            <w:hideMark/>
           </w:tcPr>
           <w:p>
             <w:r>
@@ -116,6 +160,13 @@
         <w:tc>
           <w:tcPr>
             <w:tcW w:type="dxa" w:w="2303"/>
+            <w:tcBorders>
+              <w:top w:color="auto" w:space="0" w:sz="4" w:val="single"/>
+              <w:left w:color="auto" w:space="0" w:sz="4" w:val="single"/>
+              <w:bottom w:color="auto" w:space="0" w:sz="4" w:val="single"/>
+              <w:right w:color="auto" w:space="0" w:sz="4" w:val="single"/>
+            </w:tcBorders>
+            <w:hideMark/>
           </w:tcPr>
           <w:p>
             <w:r>
@@ -126,6 +177,13 @@
         <w:tc>
           <w:tcPr>
             <w:tcW w:type="dxa" w:w="2303"/>
+            <w:tcBorders>
+              <w:top w:color="auto" w:space="0" w:sz="4" w:val="single"/>
+              <w:left w:color="auto" w:space="0" w:sz="4" w:val="single"/>
+              <w:bottom w:color="auto" w:space="0" w:sz="4" w:val="single"/>
+              <w:right w:color="auto" w:space="0" w:sz="4" w:val="single"/>
+            </w:tcBorders>
+            <w:hideMark/>
           </w:tcPr>
           <w:p>
             <w:r>
@@ -138,6 +196,13 @@
         <w:tc>
           <w:tcPr>
             <w:tcW w:type="dxa" w:w="2303"/>
+            <w:tcBorders>
+              <w:top w:color="auto" w:space="0" w:sz="4" w:val="single"/>
+              <w:left w:color="auto" w:space="0" w:sz="4" w:val="single"/>
+              <w:bottom w:color="auto" w:space="0" w:sz="4" w:val="single"/>
+              <w:right w:color="auto" w:space="0" w:sz="4" w:val="single"/>
+            </w:tcBorders>
+            <w:hideMark/>
           </w:tcPr>
           <w:p>
             <w:r>
@@ -148,6 +213,13 @@
         <w:tc>
           <w:tcPr>
             <w:tcW w:type="dxa" w:w="2303"/>
+            <w:tcBorders>
+              <w:top w:color="auto" w:space="0" w:sz="4" w:val="single"/>
+              <w:left w:color="auto" w:space="0" w:sz="4" w:val="single"/>
+              <w:bottom w:color="auto" w:space="0" w:sz="4" w:val="single"/>
+              <w:right w:color="auto" w:space="0" w:sz="4" w:val="single"/>
+            </w:tcBorders>
+            <w:hideMark/>
           </w:tcPr>
           <w:p>
             <w:r>
@@ -158,6 +230,13 @@
         <w:tc>
           <w:tcPr>
             <w:tcW w:type="dxa" w:w="2303"/>
+            <w:tcBorders>
+              <w:top w:color="auto" w:space="0" w:sz="4" w:val="single"/>
+              <w:left w:color="auto" w:space="0" w:sz="4" w:val="single"/>
+              <w:bottom w:color="auto" w:space="0" w:sz="4" w:val="single"/>
+              <w:right w:color="auto" w:space="0" w:sz="4" w:val="single"/>
+            </w:tcBorders>
+            <w:hideMark/>
           </w:tcPr>
           <w:p>
             <w:r>
@@ -168,6 +247,13 @@
         <w:tc>
           <w:tcPr>
             <w:tcW w:type="dxa" w:w="2303"/>
+            <w:tcBorders>
+              <w:top w:color="auto" w:space="0" w:sz="4" w:val="single"/>
+              <w:left w:color="auto" w:space="0" w:sz="4" w:val="single"/>
+              <w:bottom w:color="auto" w:space="0" w:sz="4" w:val="single"/>
+              <w:right w:color="auto" w:space="0" w:sz="4" w:val="single"/>
+            </w:tcBorders>
+            <w:hideMark/>
           </w:tcPr>
           <w:p>
             <w:r>
@@ -180,6 +266,12 @@
         <w:tc>
           <w:tcPr>
             <w:tcW w:type="dxa" w:w="2303"/>
+            <w:tcBorders>
+              <w:top w:color="auto" w:space="0" w:sz="4" w:val="single"/>
+              <w:left w:color="auto" w:space="0" w:sz="4" w:val="single"/>
+              <w:bottom w:color="auto" w:space="0" w:sz="4" w:val="single"/>
+              <w:right w:color="auto" w:space="0" w:sz="4" w:val="single"/>
+            </w:tcBorders>
           </w:tcPr>
           <w:p>
             <w:r>
@@ -190,6 +282,12 @@
         <w:tc>
           <w:tcPr>
             <w:tcW w:type="dxa" w:w="2303"/>
+            <w:tcBorders>
+              <w:top w:color="auto" w:space="0" w:sz="4" w:val="single"/>
+              <w:left w:color="auto" w:space="0" w:sz="4" w:val="single"/>
+              <w:bottom w:color="auto" w:space="0" w:sz="4" w:val="single"/>
+              <w:right w:color="auto" w:space="0" w:sz="4" w:val="single"/>
+            </w:tcBorders>
           </w:tcPr>
           <w:p>
             <w:r>
@@ -200,6 +298,12 @@
         <w:tc>
           <w:tcPr>
             <w:tcW w:type="dxa" w:w="2303"/>
+            <w:tcBorders>
+              <w:top w:color="auto" w:space="0" w:sz="4" w:val="single"/>
+              <w:left w:color="auto" w:space="0" w:sz="4" w:val="single"/>
+              <w:bottom w:color="auto" w:space="0" w:sz="4" w:val="single"/>
+              <w:right w:color="auto" w:space="0" w:sz="4" w:val="single"/>
+            </w:tcBorders>
           </w:tcPr>
           <w:p>
             <w:r>
@@ -210,6 +314,12 @@
         <w:tc>
           <w:tcPr>
             <w:tcW w:type="dxa" w:w="2303"/>
+            <w:tcBorders>
+              <w:top w:color="auto" w:space="0" w:sz="4" w:val="single"/>
+              <w:left w:color="auto" w:space="0" w:sz="4" w:val="single"/>
+              <w:bottom w:color="auto" w:space="0" w:sz="4" w:val="single"/>
+              <w:right w:color="auto" w:space="0" w:sz="4" w:val="single"/>
+            </w:tcBorders>
           </w:tcPr>
           <w:p>
             <w:r>
@@ -219,13 +329,6 @@
         </w:tc>
       </w:tr>
     </w:tbl>
-    <w:p>
-      <w:bookmarkStart w:id="0" w:name="_GoBack"/>
-      <w:bookmarkEnd w:id="0"/>
-      <w:r>
-        <w:t/>
-      </w:r>
-    </w:p>
     <w:p>
       <w:fldSimple w:instr="m:endusercontent"/>
     </w:p>
@@ -708,6 +811,40 @@
       </w:tblBorders>
     </w:tblPr>
   </w:style>
+  <w:style w:styleId="Grilledutableau" w:type="table">
+    <w:name w:val="Table Grid"/>
+    <w:basedOn w:val="TableauNormal"/>
+    <w:uiPriority w:val="59"/>
+    <w:rsid w:val="00AE7FD0"/>
+    <w:pPr>
+      <w:spacing w:after="0" w:line="240" w:lineRule="auto"/>
+    </w:pPr>
+    <w:tblPr>
+      <w:tblBorders>
+        <w:top w:color="auto" w:space="0" w:sz="4" w:val="single"/>
+        <w:left w:color="auto" w:space="0" w:sz="4" w:val="single"/>
+        <w:bottom w:color="auto" w:space="0" w:sz="4" w:val="single"/>
+        <w:right w:color="auto" w:space="0" w:sz="4" w:val="single"/>
+        <w:insideH w:color="auto" w:space="0" w:sz="4" w:val="single"/>
+        <w:insideV w:color="auto" w:space="0" w:sz="4" w:val="single"/>
+      </w:tblBorders>
+    </w:tblPr>
+  </w:style>
+  <w:style w:default="1" w:styleId="TableauNormal" w:type="table">
+    <w:name w:val="Normal Table"/>
+    <w:uiPriority w:val="99"/>
+    <w:semiHidden/>
+    <w:unhideWhenUsed/>
+    <w:tblPr>
+      <w:tblInd w:type="dxa" w:w="0"/>
+      <w:tblCellMar>
+        <w:top w:type="dxa" w:w="0"/>
+        <w:left w:type="dxa" w:w="108"/>
+        <w:bottom w:type="dxa" w:w="0"/>
+        <w:right w:type="dxa" w:w="108"/>
+      </w:tblCellMar>
+    </w:tblPr>
+  </w:style>
 </w:styles>
 </file>
 

</xml_diff>